<commit_message>
updates to main text
</commit_message>
<xml_diff>
--- a/paper/REVISE_MANUSCRIPT2/REVISE_SUPPLEMENT2/OBSrange_ElectronicSupplement.docx
+++ b/paper/REVISE_MANUSCRIPT2/REVISE_SUPPLEMENT2/OBSrange_ElectronicSupplement.docx
@@ -2142,7 +2142,25 @@
           <w:sz w:val="20"/>
           <w:szCs w:val="20"/>
         </w:rPr>
-        <w:t xml:space="preserve">. The 1:1 line is shown in black. Low correlation between uncertainties estimated using the two methods </w:t>
+        <w:t xml:space="preserve">. The 1:1 line is shown in black. Low correlation between </w:t>
+      </w:r>
+      <w:r>
+        <w:rPr>
+          <w:rFonts w:ascii="Georgia" w:hAnsi="Georgia" w:cs="Times New Roman"/>
+          <w:color w:val="000000"/>
+          <w:sz w:val="20"/>
+          <w:szCs w:val="20"/>
+        </w:rPr>
+        <w:t xml:space="preserve">model </w:t>
+      </w:r>
+      <w:r>
+        <w:rPr>
+          <w:rFonts w:ascii="Georgia" w:hAnsi="Georgia" w:cs="Times New Roman"/>
+          <w:color w:val="000000"/>
+          <w:sz w:val="20"/>
+          <w:szCs w:val="20"/>
+        </w:rPr>
+        <w:t xml:space="preserve">uncertainties estimated using the two methods </w:t>
       </w:r>
       <w:r>
         <w:rPr>
@@ -2170,34 +2188,36 @@
           <w:sz w:val="20"/>
           <w:szCs w:val="20"/>
         </w:rPr>
-        <w:t xml:space="preserve"> &lt;&lt; 1) for the</w:t>
-      </w:r>
-      <w:r>
-        <w:rPr>
-          <w:rFonts w:ascii="Georgia" w:hAnsi="Georgia" w:cs="Times New Roman"/>
-          <w:color w:val="000000"/>
-          <w:sz w:val="20"/>
-          <w:szCs w:val="20"/>
-        </w:rPr>
-        <w:t xml:space="preserve"> four model parameters</w:t>
-      </w:r>
-      <w:r>
-        <w:rPr>
-          <w:rFonts w:ascii="Georgia" w:hAnsi="Georgia" w:cs="Times New Roman"/>
-          <w:color w:val="000000"/>
-          <w:sz w:val="20"/>
-          <w:szCs w:val="20"/>
-        </w:rPr>
-        <w:t xml:space="preserve"> shows they are not equivalent</w:t>
-      </w:r>
-      <w:r>
-        <w:rPr>
-          <w:rFonts w:ascii="Georgia" w:hAnsi="Georgia" w:cs="Times New Roman"/>
-          <w:color w:val="000000"/>
-          <w:sz w:val="20"/>
-          <w:szCs w:val="20"/>
-        </w:rPr>
-        <w:t>. In particular, the uncertainties estimated from the bootstrap method span a wider range than those estimated simply from the covariance matrix. This is like</w:t>
+        <w:t xml:space="preserve"> &lt;&lt; 1) </w:t>
+      </w:r>
+      <w:r>
+        <w:rPr>
+          <w:rFonts w:ascii="Georgia" w:hAnsi="Georgia" w:cs="Times New Roman"/>
+          <w:color w:val="000000"/>
+          <w:sz w:val="20"/>
+          <w:szCs w:val="20"/>
+        </w:rPr>
+        <w:t>shows they are not equivalent</w:t>
+      </w:r>
+      <w:r>
+        <w:rPr>
+          <w:rFonts w:ascii="Georgia" w:hAnsi="Georgia" w:cs="Times New Roman"/>
+          <w:color w:val="000000"/>
+          <w:sz w:val="20"/>
+          <w:szCs w:val="20"/>
+        </w:rPr>
+        <w:t>. In particular, the uncertainties estimated from the bootstrap method span a wider range than th</w:t>
+      </w:r>
+      <w:bookmarkStart w:id="0" w:name="_GoBack"/>
+      <w:bookmarkEnd w:id="0"/>
+      <w:r>
+        <w:rPr>
+          <w:rFonts w:ascii="Georgia" w:hAnsi="Georgia" w:cs="Times New Roman"/>
+          <w:color w:val="000000"/>
+          <w:sz w:val="20"/>
+          <w:szCs w:val="20"/>
+        </w:rPr>
+        <w:t>ose estimated simply from the covariance matrix. This is like</w:t>
       </w:r>
       <w:r>
         <w:rPr>
@@ -2482,10 +2502,28 @@
           <w:sz w:val="20"/>
           <w:szCs w:val="20"/>
         </w:rPr>
-        <w:t>Note the relatively consistent (approximately 5º–6º) median of the azimuthal gaps between returns for all surveys.</w:t>
-      </w:r>
-      <w:bookmarkStart w:id="0" w:name="_GoBack"/>
-      <w:bookmarkEnd w:id="0"/>
+        <w:t xml:space="preserve">Note the relatively consistent (approximately 5º–6º) median of the </w:t>
+      </w:r>
+      <w:proofErr w:type="gramStart"/>
+      <w:r>
+        <w:rPr>
+          <w:rFonts w:ascii="Georgia" w:hAnsi="Georgia" w:cs="Times New Roman"/>
+          <w:color w:val="000000"/>
+          <w:sz w:val="20"/>
+          <w:szCs w:val="20"/>
+        </w:rPr>
+        <w:t>azimuthal</w:t>
+      </w:r>
+      <w:proofErr w:type="gramEnd"/>
+      <w:r>
+        <w:rPr>
+          <w:rFonts w:ascii="Georgia" w:hAnsi="Georgia" w:cs="Times New Roman"/>
+          <w:color w:val="000000"/>
+          <w:sz w:val="20"/>
+          <w:szCs w:val="20"/>
+        </w:rPr>
+        <w:t xml:space="preserve"> gaps between returns for all surveys.</w:t>
+      </w:r>
     </w:p>
     <w:sectPr>
       <w:pgSz w:w="12240" w:h="15840"/>

</xml_diff>

<commit_message>
final touch-ups to paper & supplement
</commit_message>
<xml_diff>
--- a/paper/REVISE_MANUSCRIPT2/REVISE_SUPPLEMENT2/OBSrange_ElectronicSupplement.docx
+++ b/paper/REVISE_MANUSCRIPT2/REVISE_SUPPLEMENT2/OBSrange_ElectronicSupplement.docx
@@ -49,7 +49,6 @@
         </w:rPr>
         <w:br/>
       </w:r>
-      <w:proofErr w:type="spellStart"/>
       <w:r>
         <w:rPr>
           <w:rFonts w:ascii="Georgia" w:eastAsia="Times New Roman" w:hAnsi="Georgia" w:cs="Times New Roman"/>
@@ -59,19 +58,7 @@
           <w:sz w:val="27"/>
           <w:szCs w:val="27"/>
         </w:rPr>
-        <w:t>OBSrange</w:t>
-      </w:r>
-      <w:proofErr w:type="spellEnd"/>
-      <w:r>
-        <w:rPr>
-          <w:rFonts w:ascii="Georgia" w:eastAsia="Times New Roman" w:hAnsi="Georgia" w:cs="Times New Roman"/>
-          <w:b/>
-          <w:bCs/>
-          <w:color w:val="000000"/>
-          <w:sz w:val="27"/>
-          <w:szCs w:val="27"/>
-        </w:rPr>
-        <w:t>: A new tool for the precise remote location of Ocean Bottom Seismometers</w:t>
+        <w:t>OBSrange: A new tool for the precise remote location of Ocean Bottom Seismometers</w:t>
       </w:r>
     </w:p>
     <w:p>
@@ -86,7 +73,6 @@
           <w:color w:val="000000"/>
         </w:rPr>
       </w:pPr>
-      <w:proofErr w:type="gramStart"/>
       <w:r>
         <w:rPr>
           <w:rFonts w:ascii="Georgia" w:eastAsia="Times New Roman" w:hAnsi="Georgia" w:cs="Times New Roman"/>
@@ -94,9 +80,8 @@
           <w:bCs/>
           <w:color w:val="000000"/>
         </w:rPr>
-        <w:t>by</w:t>
-      </w:r>
-      <w:proofErr w:type="gramEnd"/>
+        <w:t xml:space="preserve">by </w:t>
+      </w:r>
       <w:r>
         <w:rPr>
           <w:rFonts w:ascii="Georgia" w:eastAsia="Times New Roman" w:hAnsi="Georgia" w:cs="Times New Roman"/>
@@ -104,7 +89,7 @@
           <w:bCs/>
           <w:color w:val="000000"/>
         </w:rPr>
-        <w:t xml:space="preserve"> </w:t>
+        <w:t>J. B. Russell, Z</w:t>
       </w:r>
       <w:r>
         <w:rPr>
@@ -113,7 +98,7 @@
           <w:bCs/>
           <w:color w:val="000000"/>
         </w:rPr>
-        <w:t>J. B. Russell, Z</w:t>
+        <w:t xml:space="preserve">. </w:t>
       </w:r>
       <w:r>
         <w:rPr>
@@ -122,19 +107,8 @@
           <w:bCs/>
           <w:color w:val="000000"/>
         </w:rPr>
-        <w:t xml:space="preserve">. </w:t>
-      </w:r>
-      <w:proofErr w:type="spellStart"/>
-      <w:r>
-        <w:rPr>
-          <w:rFonts w:ascii="Georgia" w:eastAsia="Times New Roman" w:hAnsi="Georgia" w:cs="Times New Roman"/>
-          <w:b/>
-          <w:bCs/>
-          <w:color w:val="000000"/>
-        </w:rPr>
         <w:t>Eilon</w:t>
       </w:r>
-      <w:proofErr w:type="spellEnd"/>
       <w:r>
         <w:rPr>
           <w:rFonts w:ascii="Georgia" w:eastAsia="Times New Roman" w:hAnsi="Georgia" w:cs="Times New Roman"/>
@@ -2052,25 +2026,7 @@
           <w:sz w:val="20"/>
           <w:szCs w:val="20"/>
         </w:rPr>
-        <w:t xml:space="preserve"> at 1Nm radius and 5 km depth </w:t>
-      </w:r>
-      <w:r>
-        <w:rPr>
-          <w:rFonts w:ascii="Georgia" w:hAnsi="Georgia" w:cs="Times New Roman"/>
-          <w:color w:val="000000"/>
-          <w:sz w:val="20"/>
-          <w:szCs w:val="20"/>
-        </w:rPr>
-        <w:t>with varying data coverage</w:t>
-      </w:r>
-      <w:r>
-        <w:rPr>
-          <w:rFonts w:ascii="Georgia" w:hAnsi="Georgia" w:cs="Times New Roman"/>
-          <w:color w:val="000000"/>
-          <w:sz w:val="20"/>
-          <w:szCs w:val="20"/>
-        </w:rPr>
-        <w:t>, as described in the main text</w:t>
+        <w:t xml:space="preserve"> at 1Nm radius and 5 km depth, as described in the main text</w:t>
       </w:r>
       <w:r>
         <w:rPr>
@@ -2142,7 +2098,53 @@
           <w:sz w:val="20"/>
           <w:szCs w:val="20"/>
         </w:rPr>
-        <w:t xml:space="preserve">. The 1:1 line is shown in black. Low correlation between </w:t>
+        <w:t xml:space="preserve">. The 1:1 line is shown in black. Low correlation </w:t>
+      </w:r>
+      <w:r>
+        <w:rPr>
+          <w:rFonts w:ascii="Georgia" w:hAnsi="Georgia" w:cs="Times New Roman"/>
+          <w:color w:val="000000"/>
+          <w:sz w:val="20"/>
+          <w:szCs w:val="20"/>
+        </w:rPr>
+        <w:t>(R</w:t>
+      </w:r>
+      <w:r>
+        <w:rPr>
+          <w:rFonts w:ascii="Georgia" w:hAnsi="Georgia" w:cs="Times New Roman"/>
+          <w:color w:val="000000"/>
+          <w:sz w:val="20"/>
+          <w:szCs w:val="20"/>
+          <w:vertAlign w:val="superscript"/>
+        </w:rPr>
+        <w:t>2</w:t>
+      </w:r>
+      <w:r>
+        <w:rPr>
+          <w:rFonts w:ascii="Georgia" w:hAnsi="Georgia" w:cs="Times New Roman"/>
+          <w:color w:val="000000"/>
+          <w:sz w:val="20"/>
+          <w:szCs w:val="20"/>
+        </w:rPr>
+        <w:t xml:space="preserve"> &lt;&lt; 1)</w:t>
+      </w:r>
+      <w:r>
+        <w:rPr>
+          <w:rFonts w:ascii="Georgia" w:hAnsi="Georgia" w:cs="Times New Roman"/>
+          <w:color w:val="000000"/>
+          <w:sz w:val="20"/>
+          <w:szCs w:val="20"/>
+        </w:rPr>
+        <w:t xml:space="preserve"> </w:t>
+      </w:r>
+      <w:r>
+        <w:rPr>
+          <w:rFonts w:ascii="Georgia" w:hAnsi="Georgia" w:cs="Times New Roman"/>
+          <w:color w:val="000000"/>
+          <w:sz w:val="20"/>
+          <w:szCs w:val="20"/>
+        </w:rPr>
+        <w:t xml:space="preserve">between </w:t>
       </w:r>
       <w:r>
         <w:rPr>
@@ -2160,53 +2162,79 @@
           <w:sz w:val="20"/>
           <w:szCs w:val="20"/>
         </w:rPr>
-        <w:t xml:space="preserve">uncertainties estimated using the two methods </w:t>
-      </w:r>
-      <w:r>
-        <w:rPr>
-          <w:rFonts w:ascii="Georgia" w:hAnsi="Georgia" w:cs="Times New Roman"/>
-          <w:color w:val="000000"/>
-          <w:sz w:val="20"/>
-          <w:szCs w:val="20"/>
-        </w:rPr>
-        <w:t>(R</w:t>
-      </w:r>
-      <w:r>
-        <w:rPr>
-          <w:rFonts w:ascii="Georgia" w:hAnsi="Georgia" w:cs="Times New Roman"/>
-          <w:color w:val="000000"/>
-          <w:sz w:val="20"/>
-          <w:szCs w:val="20"/>
-          <w:vertAlign w:val="superscript"/>
-        </w:rPr>
-        <w:t>2</w:t>
-      </w:r>
-      <w:r>
-        <w:rPr>
-          <w:rFonts w:ascii="Georgia" w:hAnsi="Georgia" w:cs="Times New Roman"/>
-          <w:color w:val="000000"/>
-          <w:sz w:val="20"/>
-          <w:szCs w:val="20"/>
-        </w:rPr>
-        <w:t xml:space="preserve"> &lt;&lt; 1) </w:t>
-      </w:r>
-      <w:r>
-        <w:rPr>
-          <w:rFonts w:ascii="Georgia" w:hAnsi="Georgia" w:cs="Times New Roman"/>
-          <w:color w:val="000000"/>
-          <w:sz w:val="20"/>
-          <w:szCs w:val="20"/>
-        </w:rPr>
-        <w:t>shows they are not equivalent</w:t>
-      </w:r>
-      <w:r>
-        <w:rPr>
-          <w:rFonts w:ascii="Georgia" w:hAnsi="Georgia" w:cs="Times New Roman"/>
-          <w:color w:val="000000"/>
-          <w:sz w:val="20"/>
-          <w:szCs w:val="20"/>
-        </w:rPr>
-        <w:t>. In particular, the uncertainties estimated from the bootstrap method span a wider range than th</w:t>
+        <w:t>uncertainties estimated using the two methods</w:t>
+      </w:r>
+      <w:r>
+        <w:rPr>
+          <w:rFonts w:ascii="Georgia" w:hAnsi="Georgia" w:cs="Times New Roman"/>
+          <w:color w:val="000000"/>
+          <w:sz w:val="20"/>
+          <w:szCs w:val="20"/>
+        </w:rPr>
+        <w:t xml:space="preserve"> </w:t>
+      </w:r>
+      <w:r>
+        <w:rPr>
+          <w:rFonts w:ascii="Georgia" w:hAnsi="Georgia" w:cs="Times New Roman"/>
+          <w:color w:val="000000"/>
+          <w:sz w:val="20"/>
+          <w:szCs w:val="20"/>
+        </w:rPr>
+        <w:t xml:space="preserve">shows </w:t>
+      </w:r>
+      <w:r>
+        <w:rPr>
+          <w:rFonts w:ascii="Georgia" w:hAnsi="Georgia" w:cs="Times New Roman"/>
+          <w:color w:val="000000"/>
+          <w:sz w:val="20"/>
+          <w:szCs w:val="20"/>
+        </w:rPr>
+        <w:t xml:space="preserve">that </w:t>
+      </w:r>
+      <w:r>
+        <w:rPr>
+          <w:rFonts w:ascii="Georgia" w:hAnsi="Georgia" w:cs="Times New Roman"/>
+          <w:color w:val="000000"/>
+          <w:sz w:val="20"/>
+          <w:szCs w:val="20"/>
+        </w:rPr>
+        <w:t>they are not equivalent</w:t>
+      </w:r>
+      <w:r>
+        <w:rPr>
+          <w:rFonts w:ascii="Georgia" w:hAnsi="Georgia" w:cs="Times New Roman"/>
+          <w:color w:val="000000"/>
+          <w:sz w:val="20"/>
+          <w:szCs w:val="20"/>
+        </w:rPr>
+        <w:t>. In particular, the uncertainties estimated from the bootstrap method span a wider range than those estimated simply from the covariance matrix. This is like</w:t>
+      </w:r>
+      <w:r>
+        <w:rPr>
+          <w:rFonts w:ascii="Georgia" w:hAnsi="Georgia" w:cs="Times New Roman"/>
+          <w:color w:val="000000"/>
+          <w:sz w:val="20"/>
+          <w:szCs w:val="20"/>
+        </w:rPr>
+        <w:t>ly due to the oversimplifying assumption in calculating the covariance matrix</w:t>
+      </w:r>
+      <w:r>
+        <w:rPr>
+          <w:rFonts w:ascii="Georgia" w:hAnsi="Georgia" w:cs="Times New Roman"/>
+          <w:color w:val="000000"/>
+          <w:sz w:val="20"/>
+          <w:szCs w:val="20"/>
+        </w:rPr>
+        <w:t xml:space="preserve"> that all data uncertainties are uncorrelated and can be estimated </w:t>
+      </w:r>
+      <w:r>
+        <w:rPr>
+          <w:rFonts w:ascii="Georgia" w:hAnsi="Georgia" w:cs="Times New Roman"/>
+          <w:color w:val="000000"/>
+          <w:sz w:val="20"/>
+          <w:szCs w:val="20"/>
+        </w:rPr>
+        <w:t xml:space="preserve">simply </w:t>
       </w:r>
       <w:bookmarkStart w:id="0" w:name="_GoBack"/>
       <w:bookmarkEnd w:id="0"/>
@@ -2217,25 +2245,7 @@
           <w:sz w:val="20"/>
           <w:szCs w:val="20"/>
         </w:rPr>
-        <w:t>ose estimated simply from the covariance matrix. This is like</w:t>
-      </w:r>
-      <w:r>
-        <w:rPr>
-          <w:rFonts w:ascii="Georgia" w:hAnsi="Georgia" w:cs="Times New Roman"/>
-          <w:color w:val="000000"/>
-          <w:sz w:val="20"/>
-          <w:szCs w:val="20"/>
-        </w:rPr>
-        <w:t>ly due to the oversimplifying assumption in calculating the covariance matrix</w:t>
-      </w:r>
-      <w:r>
-        <w:rPr>
-          <w:rFonts w:ascii="Georgia" w:hAnsi="Georgia" w:cs="Times New Roman"/>
-          <w:color w:val="000000"/>
-          <w:sz w:val="20"/>
-          <w:szCs w:val="20"/>
-        </w:rPr>
-        <w:t xml:space="preserve"> that all data uncertainties are uncorrelated and can be estimated from the RMS data misfit.</w:t>
+        <w:t>from the RMS data misfit.</w:t>
       </w:r>
     </w:p>
     <w:p>
@@ -2455,36 +2465,34 @@
           <w:sz w:val="20"/>
           <w:szCs w:val="20"/>
         </w:rPr>
-        <w:t>denote 10</w:t>
-      </w:r>
-      <w:proofErr w:type="gramStart"/>
-      <w:r>
-        <w:rPr>
-          <w:rFonts w:ascii="Georgia" w:hAnsi="Georgia" w:cs="Times New Roman"/>
-          <w:color w:val="000000"/>
-          <w:sz w:val="20"/>
-          <w:szCs w:val="20"/>
-        </w:rPr>
-        <w:t>º binned</w:t>
-      </w:r>
-      <w:proofErr w:type="gramEnd"/>
-      <w:r>
-        <w:rPr>
-          <w:rFonts w:ascii="Georgia" w:hAnsi="Georgia" w:cs="Times New Roman"/>
-          <w:color w:val="000000"/>
-          <w:sz w:val="20"/>
-          <w:szCs w:val="20"/>
-        </w:rPr>
-        <w:t xml:space="preserve"> averages, showing</w:t>
-      </w:r>
-      <w:r>
-        <w:rPr>
-          <w:rFonts w:ascii="Georgia" w:hAnsi="Georgia" w:cs="Times New Roman"/>
-          <w:color w:val="000000"/>
-          <w:sz w:val="20"/>
-          <w:szCs w:val="20"/>
-        </w:rPr>
-        <w:t xml:space="preserve"> no significant bias with increasing maximum azimuthal gap.</w:t>
+        <w:t>denote 10º binned averages, showing</w:t>
+      </w:r>
+      <w:r>
+        <w:rPr>
+          <w:rFonts w:ascii="Georgia" w:hAnsi="Georgia" w:cs="Times New Roman"/>
+          <w:color w:val="000000"/>
+          <w:sz w:val="20"/>
+          <w:szCs w:val="20"/>
+        </w:rPr>
+        <w:t xml:space="preserve"> no significant bias with increasing maximum azimuthal gap</w:t>
+      </w:r>
+      <w:r>
+        <w:rPr>
+          <w:rFonts w:ascii="Georgia" w:hAnsi="Georgia" w:cs="Times New Roman"/>
+          <w:color w:val="000000"/>
+          <w:sz w:val="20"/>
+          <w:szCs w:val="20"/>
+        </w:rPr>
+        <w:t xml:space="preserve"> up to ~60º</w:t>
+      </w:r>
+      <w:r>
+        <w:rPr>
+          <w:rFonts w:ascii="Georgia" w:hAnsi="Georgia" w:cs="Times New Roman"/>
+          <w:color w:val="000000"/>
+          <w:sz w:val="20"/>
+          <w:szCs w:val="20"/>
+        </w:rPr>
+        <w:t>.</w:t>
       </w:r>
       <w:r>
         <w:rPr>
@@ -2502,27 +2510,7 @@
           <w:sz w:val="20"/>
           <w:szCs w:val="20"/>
         </w:rPr>
-        <w:t xml:space="preserve">Note the relatively consistent (approximately 5º–6º) median of the </w:t>
-      </w:r>
-      <w:proofErr w:type="gramStart"/>
-      <w:r>
-        <w:rPr>
-          <w:rFonts w:ascii="Georgia" w:hAnsi="Georgia" w:cs="Times New Roman"/>
-          <w:color w:val="000000"/>
-          <w:sz w:val="20"/>
-          <w:szCs w:val="20"/>
-        </w:rPr>
-        <w:t>azimuthal</w:t>
-      </w:r>
-      <w:proofErr w:type="gramEnd"/>
-      <w:r>
-        <w:rPr>
-          <w:rFonts w:ascii="Georgia" w:hAnsi="Georgia" w:cs="Times New Roman"/>
-          <w:color w:val="000000"/>
-          <w:sz w:val="20"/>
-          <w:szCs w:val="20"/>
-        </w:rPr>
-        <w:t xml:space="preserve"> gaps between returns for all surveys.</w:t>
+        <w:t>Note the relatively consistent (approximately 5º–6º) median of the azimuthal gaps between returns for all surveys.</w:t>
       </w:r>
     </w:p>
     <w:sectPr>

</xml_diff>